<commit_message>
Updated the design document
</commit_message>
<xml_diff>
--- a/Design Document.docx
+++ b/Design Document.docx
@@ -2530,10 +2530,10 @@
             <v:path o:extrusionok="f" gradientshapeok="t" o:connecttype="rect"/>
             <o:lock v:ext="edit" aspectratio="t"/>
           </v:shapetype>
-          <v:shape id="_x0000_i1064" type="#_x0000_t75" style="width:76.6pt;height:50.1pt" o:ole="">
+          <v:shape id="_x0000_i1025" type="#_x0000_t75" style="width:76.6pt;height:50.1pt" o:ole="">
             <v:imagedata r:id="rId6" o:title=""/>
           </v:shape>
-          <o:OLEObject Type="Embed" ProgID="AcroExch.Document.DC" ShapeID="_x0000_i1064" DrawAspect="Icon" ObjectID="_1657375204" r:id="rId7"/>
+          <o:OLEObject Type="Embed" ProgID="AcroExch.Document.DC" ShapeID="_x0000_i1025" DrawAspect="Icon" ObjectID="_1657377478" r:id="rId7"/>
         </w:object>
       </w:r>
     </w:p>
@@ -2551,13 +2551,17 @@
           <w:sz w:val="48"/>
           <w:szCs w:val="48"/>
         </w:rPr>
-        <w:t>Enhancements incorporated</w:t>
+        <w:t>Enhancements</w:t>
       </w:r>
       <w:bookmarkEnd w:id="5"/>
     </w:p>
     <w:p>
       <w:pPr>
         <w:pStyle w:val="Heading3"/>
+        <w:numPr>
+          <w:ilvl w:val="0"/>
+          <w:numId w:val="16"/>
+        </w:numPr>
       </w:pPr>
       <w:bookmarkStart w:id="6" w:name="_Toc46762281"/>
       <w:r>
@@ -2600,6 +2604,10 @@
     <w:p>
       <w:pPr>
         <w:pStyle w:val="Heading3"/>
+        <w:numPr>
+          <w:ilvl w:val="0"/>
+          <w:numId w:val="16"/>
+        </w:numPr>
       </w:pPr>
       <w:bookmarkStart w:id="7" w:name="_Toc46762282"/>
       <w:r>
@@ -2642,6 +2650,10 @@
     <w:p>
       <w:pPr>
         <w:pStyle w:val="Heading3"/>
+        <w:numPr>
+          <w:ilvl w:val="0"/>
+          <w:numId w:val="16"/>
+        </w:numPr>
       </w:pPr>
       <w:bookmarkStart w:id="8" w:name="_Toc46762283"/>
       <w:r>
@@ -2676,11 +2688,20 @@
     <w:p>
       <w:pPr>
         <w:pStyle w:val="Heading3"/>
+        <w:numPr>
+          <w:ilvl w:val="0"/>
+          <w:numId w:val="16"/>
+        </w:numPr>
       </w:pPr>
       <w:bookmarkStart w:id="9" w:name="_Toc46762284"/>
       <w:r>
         <w:lastRenderedPageBreak/>
-        <w:t>Validation for no of lists that can be added</w:t>
+        <w:t>Validation for no of lists that can be adde</w:t>
+      </w:r>
+      <w:bookmarkStart w:id="10" w:name="_GoBack"/>
+      <w:bookmarkEnd w:id="10"/>
+      <w:r>
+        <w:t>d</w:t>
       </w:r>
       <w:bookmarkEnd w:id="9"/>
     </w:p>
@@ -2710,10 +2731,26 @@
     </w:p>
     <w:p>
       <w:pPr>
+        <w:pStyle w:val="NormalWeb"/>
+      </w:pPr>
+      <w:r>
+        <w:rPr>
+          <w:b/>
+          <w:bCs/>
+          <w:u w:val="single"/>
+        </w:rPr>
+        <w:t>All the above listed enhancements have been implemented in the current application</w:t>
+      </w:r>
+      <w:r>
+        <w:t>.</w:t>
+      </w:r>
+    </w:p>
+    <w:p>
+      <w:pPr>
         <w:pStyle w:val="Heading1"/>
       </w:pPr>
-      <w:bookmarkStart w:id="10" w:name="_Toc531266225"/>
       <w:bookmarkStart w:id="11" w:name="_Toc46762285"/>
+      <w:bookmarkStart w:id="12" w:name="_Toc531266225"/>
       <w:r>
         <w:t>Libraries Used</w:t>
       </w:r>
@@ -2945,12 +2982,12 @@
       <w:pPr>
         <w:pStyle w:val="Heading1"/>
       </w:pPr>
-      <w:bookmarkStart w:id="12" w:name="_Toc46762286"/>
+      <w:bookmarkStart w:id="13" w:name="_Toc46762286"/>
       <w:r>
         <w:t>Services and Data Factory</w:t>
       </w:r>
-      <w:bookmarkEnd w:id="10"/>
       <w:bookmarkEnd w:id="12"/>
+      <w:bookmarkEnd w:id="13"/>
     </w:p>
     <w:tbl>
       <w:tblPr>
@@ -2999,7 +3036,7 @@
                 <w:szCs w:val="22"/>
               </w:rPr>
             </w:pPr>
-            <w:bookmarkStart w:id="13" w:name="_Hlk530754716"/>
+            <w:bookmarkStart w:id="14" w:name="_Hlk530754716"/>
             <w:r>
               <w:rPr>
                 <w:rFonts w:eastAsia="Times New Roman"/>
@@ -3139,7 +3176,7 @@
           </w:p>
         </w:tc>
       </w:tr>
-      <w:bookmarkEnd w:id="13"/>
+      <w:bookmarkEnd w:id="14"/>
       <w:tr>
         <w:trPr>
           <w:cantSplit/>
@@ -3803,16 +3840,17 @@
       <w:pPr>
         <w:pStyle w:val="Heading1"/>
       </w:pPr>
-      <w:bookmarkStart w:id="14" w:name="_Toc531266226"/>
-      <w:bookmarkStart w:id="15" w:name="_Toc46762287"/>
+      <w:bookmarkStart w:id="15" w:name="_Toc531266226"/>
+      <w:bookmarkStart w:id="16" w:name="_Toc46762287"/>
       <w:r>
         <w:t>Caching</w:t>
       </w:r>
-      <w:bookmarkEnd w:id="14"/>
       <w:bookmarkEnd w:id="15"/>
+      <w:bookmarkEnd w:id="16"/>
     </w:p>
     <w:p>
       <w:r>
+        <w:lastRenderedPageBreak/>
         <w:t xml:space="preserve">For storage purpose currently using the session storage of window. The interface for this is in </w:t>
       </w:r>
       <w:proofErr w:type="spellStart"/>
@@ -3828,14 +3866,13 @@
       <w:pPr>
         <w:pStyle w:val="Heading1"/>
       </w:pPr>
-      <w:bookmarkStart w:id="16" w:name="_Toc531266227"/>
-      <w:bookmarkStart w:id="17" w:name="_Toc46762288"/>
-      <w:r>
-        <w:lastRenderedPageBreak/>
+      <w:bookmarkStart w:id="17" w:name="_Toc531266227"/>
+      <w:bookmarkStart w:id="18" w:name="_Toc46762288"/>
+      <w:r>
         <w:t>Components</w:t>
       </w:r>
-      <w:bookmarkEnd w:id="16"/>
       <w:bookmarkEnd w:id="17"/>
+      <w:bookmarkEnd w:id="18"/>
     </w:p>
     <w:p>
       <w:pPr>
@@ -3844,16 +3881,16 @@
           <w:rFonts w:eastAsia="Times New Roman"/>
         </w:rPr>
       </w:pPr>
-      <w:bookmarkStart w:id="18" w:name="_Toc531266229"/>
-      <w:bookmarkStart w:id="19" w:name="_Toc46762289"/>
+      <w:bookmarkStart w:id="19" w:name="_Toc531266229"/>
+      <w:bookmarkStart w:id="20" w:name="_Toc46762289"/>
       <w:r>
         <w:rPr>
           <w:rFonts w:eastAsia="Times New Roman"/>
         </w:rPr>
         <w:t>Component Design and Interface</w:t>
       </w:r>
-      <w:bookmarkEnd w:id="18"/>
       <w:bookmarkEnd w:id="19"/>
+      <w:bookmarkEnd w:id="20"/>
     </w:p>
     <w:p>
       <w:r>
@@ -4318,11 +4355,11 @@
       <w:pPr>
         <w:pStyle w:val="Heading1"/>
       </w:pPr>
-      <w:bookmarkStart w:id="20" w:name="_Toc46762290"/>
+      <w:bookmarkStart w:id="21" w:name="_Toc46762290"/>
       <w:r>
         <w:t>Utilities</w:t>
       </w:r>
-      <w:bookmarkEnd w:id="20"/>
+      <w:bookmarkEnd w:id="21"/>
     </w:p>
     <w:tbl>
       <w:tblPr>
@@ -4548,6 +4585,7 @@
                 <w:sz w:val="22"/>
                 <w:szCs w:val="22"/>
               </w:rPr>
+              <w:lastRenderedPageBreak/>
               <w:t>AppUtil</w:t>
             </w:r>
             <w:proofErr w:type="spellEnd"/>
@@ -5418,11 +5456,11 @@
       <w:pPr>
         <w:pStyle w:val="Heading1"/>
       </w:pPr>
-      <w:bookmarkStart w:id="21" w:name="_Toc46762291"/>
+      <w:bookmarkStart w:id="22" w:name="_Toc46762291"/>
       <w:r>
         <w:t>Flow Diagram</w:t>
       </w:r>
-      <w:bookmarkEnd w:id="21"/>
+      <w:bookmarkEnd w:id="22"/>
     </w:p>
     <w:p>
       <w:pPr>
@@ -5435,14 +5473,14 @@
           <w:rFonts w:eastAsia="Times New Roman"/>
         </w:rPr>
       </w:pPr>
-      <w:bookmarkStart w:id="22" w:name="_Toc46762292"/>
+      <w:bookmarkStart w:id="23" w:name="_Toc46762292"/>
       <w:r>
         <w:rPr>
           <w:rFonts w:eastAsia="Times New Roman"/>
         </w:rPr>
         <w:t>Overview</w:t>
       </w:r>
-      <w:bookmarkEnd w:id="22"/>
+      <w:bookmarkEnd w:id="23"/>
     </w:p>
     <w:p>
       <w:pPr>
@@ -5510,14 +5548,14 @@
           <w:rFonts w:eastAsia="Times New Roman"/>
         </w:rPr>
       </w:pPr>
-      <w:bookmarkStart w:id="23" w:name="_Toc46762293"/>
+      <w:bookmarkStart w:id="24" w:name="_Toc46762293"/>
       <w:r>
         <w:rPr>
           <w:rFonts w:eastAsia="Times New Roman"/>
         </w:rPr>
         <w:t>Change theme</w:t>
       </w:r>
-      <w:bookmarkEnd w:id="23"/>
+      <w:bookmarkEnd w:id="24"/>
     </w:p>
     <w:p>
       <w:pPr>
@@ -5585,14 +5623,14 @@
           <w:rFonts w:eastAsia="Times New Roman"/>
         </w:rPr>
       </w:pPr>
-      <w:bookmarkStart w:id="24" w:name="_Toc46762294"/>
+      <w:bookmarkStart w:id="25" w:name="_Toc46762294"/>
       <w:r>
         <w:rPr>
           <w:rFonts w:eastAsia="Times New Roman"/>
         </w:rPr>
         <w:t>Add task list</w:t>
       </w:r>
-      <w:bookmarkEnd w:id="24"/>
+      <w:bookmarkEnd w:id="25"/>
     </w:p>
     <w:p>
       <w:pPr>
@@ -5660,14 +5698,14 @@
           <w:rFonts w:eastAsia="Times New Roman"/>
         </w:rPr>
       </w:pPr>
-      <w:bookmarkStart w:id="25" w:name="_Toc46762295"/>
+      <w:bookmarkStart w:id="26" w:name="_Toc46762295"/>
       <w:r>
         <w:rPr>
           <w:rFonts w:eastAsia="Times New Roman"/>
         </w:rPr>
         <w:t>Edit task list</w:t>
       </w:r>
-      <w:bookmarkEnd w:id="25"/>
+      <w:bookmarkEnd w:id="26"/>
     </w:p>
     <w:p>
       <w:pPr>
@@ -5735,14 +5773,14 @@
           <w:rFonts w:eastAsia="Times New Roman"/>
         </w:rPr>
       </w:pPr>
-      <w:bookmarkStart w:id="26" w:name="_Toc46762296"/>
+      <w:bookmarkStart w:id="27" w:name="_Toc46762296"/>
       <w:r>
         <w:rPr>
           <w:rFonts w:eastAsia="Times New Roman"/>
         </w:rPr>
         <w:t>Delete task list</w:t>
       </w:r>
-      <w:bookmarkEnd w:id="26"/>
+      <w:bookmarkEnd w:id="27"/>
     </w:p>
     <w:p>
       <w:pPr>
@@ -5810,14 +5848,14 @@
           <w:rFonts w:eastAsia="Times New Roman"/>
         </w:rPr>
       </w:pPr>
-      <w:bookmarkStart w:id="27" w:name="_Toc46762297"/>
+      <w:bookmarkStart w:id="28" w:name="_Toc46762297"/>
       <w:r>
         <w:rPr>
           <w:rFonts w:eastAsia="Times New Roman"/>
         </w:rPr>
         <w:t>Add task</w:t>
       </w:r>
-      <w:bookmarkEnd w:id="27"/>
+      <w:bookmarkEnd w:id="28"/>
     </w:p>
     <w:p>
       <w:pPr>
@@ -5885,14 +5923,14 @@
           <w:rFonts w:eastAsia="Times New Roman"/>
         </w:rPr>
       </w:pPr>
-      <w:bookmarkStart w:id="28" w:name="_Toc46762298"/>
+      <w:bookmarkStart w:id="29" w:name="_Toc46762298"/>
       <w:r>
         <w:rPr>
           <w:rFonts w:eastAsia="Times New Roman"/>
         </w:rPr>
         <w:t>Edit task</w:t>
       </w:r>
-      <w:bookmarkEnd w:id="28"/>
+      <w:bookmarkEnd w:id="29"/>
     </w:p>
     <w:p>
       <w:pPr>
@@ -5960,14 +5998,14 @@
           <w:rFonts w:eastAsia="Times New Roman"/>
         </w:rPr>
       </w:pPr>
-      <w:bookmarkStart w:id="29" w:name="_Toc46762299"/>
+      <w:bookmarkStart w:id="30" w:name="_Toc46762299"/>
       <w:r>
         <w:rPr>
           <w:rFonts w:eastAsia="Times New Roman"/>
         </w:rPr>
         <w:t>Delete task</w:t>
       </w:r>
-      <w:bookmarkEnd w:id="29"/>
+      <w:bookmarkEnd w:id="30"/>
     </w:p>
     <w:p>
       <w:pPr>
@@ -6032,7 +6070,7 @@
           <w:numId w:val="15"/>
         </w:numPr>
       </w:pPr>
-      <w:bookmarkStart w:id="30" w:name="_Toc46762300"/>
+      <w:bookmarkStart w:id="31" w:name="_Toc46762300"/>
       <w:r>
         <w:rPr>
           <w:rFonts w:eastAsia="Times New Roman"/>
@@ -6045,7 +6083,7 @@
         </w:rPr>
         <w:t>e</w:t>
       </w:r>
-      <w:bookmarkEnd w:id="30"/>
+      <w:bookmarkEnd w:id="31"/>
     </w:p>
     <w:p>
       <w:r>
@@ -6104,14 +6142,14 @@
           <w:numId w:val="15"/>
         </w:numPr>
       </w:pPr>
-      <w:bookmarkStart w:id="31" w:name="_Toc46762301"/>
+      <w:bookmarkStart w:id="32" w:name="_Toc46762301"/>
       <w:r>
         <w:rPr>
           <w:rFonts w:eastAsia="Times New Roman"/>
         </w:rPr>
         <w:t>Reorder the task list</w:t>
       </w:r>
-      <w:bookmarkEnd w:id="31"/>
+      <w:bookmarkEnd w:id="32"/>
     </w:p>
     <w:p>
       <w:r>
@@ -6169,14 +6207,14 @@
           <w:numId w:val="15"/>
         </w:numPr>
       </w:pPr>
-      <w:bookmarkStart w:id="32" w:name="_Toc46762302"/>
+      <w:bookmarkStart w:id="33" w:name="_Toc46762302"/>
       <w:r>
         <w:rPr>
           <w:rFonts w:eastAsia="Times New Roman"/>
         </w:rPr>
         <w:t>Reorder the tasks in the lists</w:t>
       </w:r>
-      <w:bookmarkEnd w:id="32"/>
+      <w:bookmarkEnd w:id="33"/>
     </w:p>
     <w:p>
       <w:r>
@@ -6239,7 +6277,7 @@
       <w:pPr>
         <w:pStyle w:val="Heading2"/>
       </w:pPr>
-      <w:bookmarkStart w:id="33" w:name="_Toc46762303"/>
+      <w:bookmarkStart w:id="34" w:name="_Toc46762303"/>
       <w:r>
         <w:t xml:space="preserve">Unit </w:t>
       </w:r>
@@ -6255,7 +6293,7 @@
       <w:r>
         <w:t>overage</w:t>
       </w:r>
-      <w:bookmarkEnd w:id="33"/>
+      <w:bookmarkEnd w:id="34"/>
       <w:r>
         <w:t xml:space="preserve"> </w:t>
       </w:r>
@@ -6361,11 +6399,11 @@
       <w:pPr>
         <w:pStyle w:val="Heading2"/>
       </w:pPr>
-      <w:bookmarkStart w:id="34" w:name="_Toc46762304"/>
+      <w:bookmarkStart w:id="35" w:name="_Toc46762304"/>
       <w:r>
         <w:t>Theming</w:t>
       </w:r>
-      <w:bookmarkEnd w:id="34"/>
+      <w:bookmarkEnd w:id="35"/>
     </w:p>
     <w:p>
       <w:pPr>
@@ -6574,8 +6612,6 @@
       <w:pPr>
         <w:pStyle w:val="NormalWeb"/>
       </w:pPr>
-      <w:bookmarkStart w:id="35" w:name="_GoBack"/>
-      <w:bookmarkEnd w:id="35"/>
       <w:r>
         <w:rPr>
           <w:noProof/>
@@ -8818,6 +8854,7 @@
     <w:lsdException w:name="HTML Sample" w:semiHidden="1" w:unhideWhenUsed="1"/>
     <w:lsdException w:name="HTML Typewriter" w:semiHidden="1" w:unhideWhenUsed="1"/>
     <w:lsdException w:name="HTML Variable" w:semiHidden="1" w:unhideWhenUsed="1"/>
+    <w:lsdException w:name="Normal Table" w:semiHidden="1" w:unhideWhenUsed="1"/>
     <w:lsdException w:name="annotation subject" w:semiHidden="1" w:unhideWhenUsed="1"/>
     <w:lsdException w:name="No List" w:semiHidden="1" w:unhideWhenUsed="1"/>
     <w:lsdException w:name="Outline List 1" w:semiHidden="1" w:unhideWhenUsed="1"/>
@@ -8863,9 +8900,11 @@
     <w:lsdException w:name="Table Subtle 1" w:semiHidden="1" w:unhideWhenUsed="1"/>
     <w:lsdException w:name="Table Subtle 2" w:semiHidden="1" w:unhideWhenUsed="1"/>
     <w:lsdException w:name="Table Web 1" w:semiHidden="1" w:unhideWhenUsed="1"/>
+    <w:lsdException w:name="Table Web 2" w:semiHidden="1" w:unhideWhenUsed="1"/>
     <w:lsdException w:name="Table Web 3" w:semiHidden="1" w:unhideWhenUsed="1"/>
     <w:lsdException w:name="Balloon Text" w:semiHidden="1" w:unhideWhenUsed="1"/>
     <w:lsdException w:name="Table Grid" w:uiPriority="39"/>
+    <w:lsdException w:name="Table Theme" w:semiHidden="1" w:unhideWhenUsed="1"/>
     <w:lsdException w:name="Placeholder Text" w:semiHidden="1"/>
     <w:lsdException w:name="No Spacing" w:uiPriority="1" w:qFormat="1"/>
     <w:lsdException w:name="Light Shading" w:uiPriority="60"/>
@@ -9756,7 +9795,7 @@
 </file>
 
 <file path=customXml/itemProps1.xml><?xml version="1.0" encoding="utf-8"?>
-<ds:datastoreItem xmlns:ds="http://schemas.openxmlformats.org/officeDocument/2006/customXml" ds:itemID="{427AE466-4EDE-42CD-90DA-CC7CA3C2C943}">
+<ds:datastoreItem xmlns:ds="http://schemas.openxmlformats.org/officeDocument/2006/customXml" ds:itemID="{8B208CE5-08A3-4A11-830E-7D3A2805B5EA}">
   <ds:schemaRefs>
     <ds:schemaRef ds:uri="http://schemas.openxmlformats.org/officeDocument/2006/bibliography"/>
   </ds:schemaRefs>

</xml_diff>